<commit_message>
Update UC-02,03 Update course ID, teacher name
</commit_message>
<xml_diff>
--- a/Document/Test paln/[Test plan-02] UC-02 Enroll a course.docx
+++ b/Document/Test paln/[Test plan-02] UC-02 Enroll a course.docx
@@ -18,201 +18,225 @@
         </w:rPr>
         <w:t>2</w:t>
       </w:r>
+      <w:r>
+        <w:rPr>
+          <w:rStyle w:val="TitleChar"/>
+        </w:rPr>
+        <w:t>]</w:t>
+      </w:r>
+      <w:r>
+        <w:t xml:space="preserve"> </w:t>
+      </w:r>
+      <w:r>
+        <w:t>UC-0</w:t>
+      </w:r>
+      <w:r>
+        <w:t>2</w:t>
+      </w:r>
+      <w:r>
+        <w:t xml:space="preserve">: </w:t>
+      </w:r>
+      <w:r>
+        <w:t>Enroll a course</w:t>
+      </w:r>
+    </w:p>
+    <w:p>
+      <w:pPr>
+        <w:rPr>
+          <w:rStyle w:val="Heading1Char"/>
+        </w:rPr>
+      </w:pPr>
+      <w:r>
+        <w:rPr>
+          <w:rStyle w:val="Heading1Char"/>
+        </w:rPr>
+        <w:t>Objective</w:t>
+      </w:r>
+    </w:p>
+    <w:p>
+      <w:pPr>
+        <w:rPr>
+          <w:rFonts w:ascii="TH SarabunPSK" w:hAnsi="TH SarabunPSK" w:cs="TH SarabunPSK"/>
+          <w:b/>
+          <w:bCs/>
+          <w:sz w:val="32"/>
+          <w:szCs w:val="32"/>
+        </w:rPr>
+      </w:pPr>
+      <w:r>
+        <w:rPr>
+          <w:rFonts w:ascii="TH SarabunPSK" w:hAnsi="TH SarabunPSK" w:cs="TH SarabunPSK"/>
+          <w:b/>
+          <w:bCs/>
+          <w:sz w:val="32"/>
+          <w:szCs w:val="32"/>
+        </w:rPr>
+        <w:tab/>
+      </w:r>
+      <w:r>
+        <w:rPr>
+          <w:rFonts w:ascii="TH SarabunPSK" w:hAnsi="TH SarabunPSK" w:cs="TH SarabunPSK"/>
+          <w:b/>
+          <w:bCs/>
+          <w:sz w:val="32"/>
+          <w:szCs w:val="32"/>
+        </w:rPr>
+        <w:t xml:space="preserve">: </w:t>
+      </w:r>
+      <w:r>
+        <w:rPr>
+          <w:rFonts w:ascii="TH SarabunPSK" w:hAnsi="TH SarabunPSK" w:cs="TH SarabunPSK"/>
+          <w:sz w:val="32"/>
+          <w:szCs w:val="32"/>
+        </w:rPr>
+        <w:t>Test for check that course</w:t>
+      </w:r>
+      <w:r>
+        <w:rPr>
+          <w:rFonts w:ascii="TH SarabunPSK" w:hAnsi="TH SarabunPSK" w:cs="TH SarabunPSK"/>
+          <w:sz w:val="32"/>
+          <w:szCs w:val="32"/>
+        </w:rPr>
+        <w:t xml:space="preserve"> which was chosen,</w:t>
+      </w:r>
+      <w:r>
+        <w:rPr>
+          <w:rFonts w:ascii="TH SarabunPSK" w:hAnsi="TH SarabunPSK" w:cs="TH SarabunPSK"/>
+          <w:sz w:val="32"/>
+          <w:szCs w:val="32"/>
+        </w:rPr>
+        <w:t xml:space="preserve"> will be </w:t>
+      </w:r>
+      <w:r>
+        <w:rPr>
+          <w:rFonts w:ascii="TH SarabunPSK" w:hAnsi="TH SarabunPSK" w:cs="TH SarabunPSK"/>
+          <w:sz w:val="32"/>
+          <w:szCs w:val="32"/>
+        </w:rPr>
+        <w:t>add</w:t>
+      </w:r>
+      <w:r>
+        <w:rPr>
+          <w:rFonts w:ascii="TH SarabunPSK" w:hAnsi="TH SarabunPSK" w:cs="TH SarabunPSK"/>
+          <w:sz w:val="32"/>
+          <w:szCs w:val="32"/>
+        </w:rPr>
+        <w:t>ed</w:t>
+      </w:r>
+      <w:r>
+        <w:rPr>
+          <w:rFonts w:ascii="TH SarabunPSK" w:hAnsi="TH SarabunPSK" w:cs="TH SarabunPSK"/>
+          <w:sz w:val="32"/>
+          <w:szCs w:val="32"/>
+        </w:rPr>
+        <w:t xml:space="preserve"> to the </w:t>
+      </w:r>
+      <w:r>
+        <w:rPr>
+          <w:rFonts w:ascii="TH SarabunPSK" w:hAnsi="TH SarabunPSK" w:cs="TH SarabunPSK"/>
+          <w:sz w:val="32"/>
+          <w:szCs w:val="32"/>
+        </w:rPr>
+        <w:t xml:space="preserve">enrolled list of </w:t>
+      </w:r>
+      <w:r>
+        <w:rPr>
+          <w:rFonts w:ascii="TH SarabunPSK" w:hAnsi="TH SarabunPSK" w:cs="TH SarabunPSK"/>
+          <w:sz w:val="32"/>
+          <w:szCs w:val="32"/>
+        </w:rPr>
+        <w:tab/>
+      </w:r>
+      <w:r>
+        <w:rPr>
+          <w:rFonts w:ascii="TH SarabunPSK" w:hAnsi="TH SarabunPSK" w:cs="TH SarabunPSK"/>
+          <w:sz w:val="32"/>
+          <w:szCs w:val="32"/>
+        </w:rPr>
+        <w:tab/>
+        <w:t xml:space="preserve"> student</w:t>
+      </w:r>
+      <w:r>
+        <w:rPr>
+          <w:rFonts w:ascii="TH SarabunPSK" w:hAnsi="TH SarabunPSK" w:cs="TH SarabunPSK"/>
+          <w:sz w:val="32"/>
+          <w:szCs w:val="32"/>
+        </w:rPr>
+        <w:t xml:space="preserve"> information</w:t>
+      </w:r>
+      <w:r>
+        <w:rPr>
+          <w:rFonts w:ascii="TH SarabunPSK" w:hAnsi="TH SarabunPSK" w:cs="TH SarabunPSK"/>
+          <w:sz w:val="32"/>
+          <w:szCs w:val="32"/>
+        </w:rPr>
+        <w:t>.</w:t>
+      </w:r>
+    </w:p>
+    <w:p>
+      <w:pPr>
+        <w:pStyle w:val="Heading1"/>
+      </w:pPr>
+      <w:r>
+        <w:t>Resources</w:t>
+      </w:r>
+    </w:p>
+    <w:p>
+      <w:pPr>
+        <w:pStyle w:val="Heading2"/>
+        <w:rPr>
+          <w:rFonts w:ascii="TH SarabunPSK" w:hAnsi="TH SarabunPSK" w:cs="TH SarabunPSK"/>
+          <w:sz w:val="32"/>
+          <w:szCs w:val="32"/>
+        </w:rPr>
+      </w:pPr>
+      <w:r>
+        <w:rPr>
+          <w:rFonts w:ascii="TH SarabunPSK" w:hAnsi="TH SarabunPSK" w:cs="TH SarabunPSK"/>
+          <w:sz w:val="32"/>
+          <w:szCs w:val="32"/>
+        </w:rPr>
+        <w:tab/>
+      </w:r>
+      <w:r>
+        <w:rPr>
+          <w:rFonts w:ascii="TH SarabunPSK" w:hAnsi="TH SarabunPSK" w:cs="TH SarabunPSK"/>
+          <w:sz w:val="32"/>
+          <w:szCs w:val="32"/>
+        </w:rPr>
+        <w:t>•</w:t>
+      </w:r>
+      <w:r>
+        <w:rPr>
+          <w:rStyle w:val="Heading2Char"/>
+        </w:rPr>
+        <w:t>Mock data provide</w:t>
+      </w:r>
+      <w:r>
+        <w:rPr>
+          <w:rStyle w:val="Heading2Char"/>
+        </w:rPr>
+        <w:t xml:space="preserve"> of </w:t>
+      </w:r>
+      <w:r>
+        <w:rPr>
+          <w:rStyle w:val="Heading2Char"/>
+        </w:rPr>
+        <w:t xml:space="preserve">all </w:t>
+      </w:r>
+      <w:r>
+        <w:rPr>
+          <w:rStyle w:val="Heading2Char"/>
+        </w:rPr>
+        <w:t>courses in “course list” p</w:t>
+      </w:r>
       <w:bookmarkStart w:id="0" w:name="_GoBack"/>
       <w:bookmarkEnd w:id="0"/>
       <w:r>
         <w:rPr>
-          <w:rStyle w:val="TitleChar"/>
-        </w:rPr>
-        <w:t>]</w:t>
-      </w:r>
-      <w:r>
-        <w:t xml:space="preserve"> </w:t>
-      </w:r>
-      <w:r>
-        <w:t>UC-0</w:t>
-      </w:r>
-      <w:r>
-        <w:t>2</w:t>
-      </w:r>
-      <w:r>
-        <w:t xml:space="preserve">: </w:t>
-      </w:r>
-      <w:r>
-        <w:t>Enroll a course</w:t>
-      </w:r>
-    </w:p>
-    <w:p>
-      <w:pPr>
-        <w:rPr>
-          <w:rStyle w:val="Heading1Char"/>
-        </w:rPr>
-      </w:pPr>
-      <w:r>
-        <w:rPr>
-          <w:rStyle w:val="Heading1Char"/>
-        </w:rPr>
-        <w:t>Objective</w:t>
-      </w:r>
-    </w:p>
-    <w:p>
-      <w:pPr>
-        <w:rPr>
-          <w:rFonts w:ascii="TH SarabunPSK" w:hAnsi="TH SarabunPSK" w:cs="TH SarabunPSK"/>
-          <w:b/>
-          <w:bCs/>
-          <w:sz w:val="32"/>
-          <w:szCs w:val="32"/>
-        </w:rPr>
-      </w:pPr>
-      <w:r>
-        <w:rPr>
-          <w:rFonts w:ascii="TH SarabunPSK" w:hAnsi="TH SarabunPSK" w:cs="TH SarabunPSK"/>
-          <w:b/>
-          <w:bCs/>
-          <w:sz w:val="32"/>
-          <w:szCs w:val="32"/>
-        </w:rPr>
-        <w:tab/>
-      </w:r>
-      <w:r>
-        <w:rPr>
-          <w:rFonts w:ascii="TH SarabunPSK" w:hAnsi="TH SarabunPSK" w:cs="TH SarabunPSK"/>
-          <w:b/>
-          <w:bCs/>
-          <w:sz w:val="32"/>
-          <w:szCs w:val="32"/>
-        </w:rPr>
-        <w:t xml:space="preserve">: </w:t>
-      </w:r>
-      <w:r>
-        <w:rPr>
-          <w:rFonts w:ascii="TH SarabunPSK" w:hAnsi="TH SarabunPSK" w:cs="TH SarabunPSK"/>
-          <w:sz w:val="32"/>
-          <w:szCs w:val="32"/>
-        </w:rPr>
-        <w:t>Test for check that course</w:t>
-      </w:r>
-      <w:r>
-        <w:rPr>
-          <w:rFonts w:ascii="TH SarabunPSK" w:hAnsi="TH SarabunPSK" w:cs="TH SarabunPSK"/>
-          <w:sz w:val="32"/>
-          <w:szCs w:val="32"/>
-        </w:rPr>
-        <w:t xml:space="preserve"> which was chosen,</w:t>
-      </w:r>
-      <w:r>
-        <w:rPr>
-          <w:rFonts w:ascii="TH SarabunPSK" w:hAnsi="TH SarabunPSK" w:cs="TH SarabunPSK"/>
-          <w:sz w:val="32"/>
-          <w:szCs w:val="32"/>
-        </w:rPr>
-        <w:t xml:space="preserve"> will be </w:t>
-      </w:r>
-      <w:r>
-        <w:rPr>
-          <w:rFonts w:ascii="TH SarabunPSK" w:hAnsi="TH SarabunPSK" w:cs="TH SarabunPSK"/>
-          <w:sz w:val="32"/>
-          <w:szCs w:val="32"/>
-        </w:rPr>
-        <w:t>add</w:t>
-      </w:r>
-      <w:r>
-        <w:rPr>
-          <w:rFonts w:ascii="TH SarabunPSK" w:hAnsi="TH SarabunPSK" w:cs="TH SarabunPSK"/>
-          <w:sz w:val="32"/>
-          <w:szCs w:val="32"/>
-        </w:rPr>
-        <w:t>ed</w:t>
-      </w:r>
-      <w:r>
-        <w:rPr>
-          <w:rFonts w:ascii="TH SarabunPSK" w:hAnsi="TH SarabunPSK" w:cs="TH SarabunPSK"/>
-          <w:sz w:val="32"/>
-          <w:szCs w:val="32"/>
-        </w:rPr>
-        <w:t xml:space="preserve"> to the </w:t>
-      </w:r>
-      <w:r>
-        <w:rPr>
-          <w:rFonts w:ascii="TH SarabunPSK" w:hAnsi="TH SarabunPSK" w:cs="TH SarabunPSK"/>
-          <w:sz w:val="32"/>
-          <w:szCs w:val="32"/>
-        </w:rPr>
-        <w:t xml:space="preserve">enrolled list of </w:t>
-      </w:r>
-      <w:r>
-        <w:rPr>
-          <w:rFonts w:ascii="TH SarabunPSK" w:hAnsi="TH SarabunPSK" w:cs="TH SarabunPSK"/>
-          <w:sz w:val="32"/>
-          <w:szCs w:val="32"/>
-        </w:rPr>
-        <w:tab/>
-      </w:r>
-      <w:r>
-        <w:rPr>
-          <w:rFonts w:ascii="TH SarabunPSK" w:hAnsi="TH SarabunPSK" w:cs="TH SarabunPSK"/>
-          <w:sz w:val="32"/>
-          <w:szCs w:val="32"/>
-        </w:rPr>
-        <w:tab/>
-        <w:t xml:space="preserve"> student</w:t>
-      </w:r>
-      <w:r>
-        <w:rPr>
-          <w:rFonts w:ascii="TH SarabunPSK" w:hAnsi="TH SarabunPSK" w:cs="TH SarabunPSK"/>
-          <w:sz w:val="32"/>
-          <w:szCs w:val="32"/>
-        </w:rPr>
-        <w:t xml:space="preserve"> information</w:t>
-      </w:r>
-      <w:r>
-        <w:rPr>
-          <w:rFonts w:ascii="TH SarabunPSK" w:hAnsi="TH SarabunPSK" w:cs="TH SarabunPSK"/>
-          <w:sz w:val="32"/>
-          <w:szCs w:val="32"/>
-        </w:rPr>
-        <w:t>.</w:t>
-      </w:r>
-    </w:p>
-    <w:p>
-      <w:pPr>
-        <w:pStyle w:val="Heading1"/>
-      </w:pPr>
-      <w:r>
-        <w:t>Resources</w:t>
-      </w:r>
-    </w:p>
-    <w:p>
-      <w:pPr>
-        <w:pStyle w:val="Heading2"/>
-        <w:rPr>
-          <w:rFonts w:ascii="TH SarabunPSK" w:hAnsi="TH SarabunPSK" w:cs="TH SarabunPSK"/>
-          <w:sz w:val="32"/>
-          <w:szCs w:val="32"/>
-        </w:rPr>
-      </w:pPr>
-      <w:r>
-        <w:rPr>
-          <w:rFonts w:ascii="TH SarabunPSK" w:hAnsi="TH SarabunPSK" w:cs="TH SarabunPSK"/>
-          <w:sz w:val="32"/>
-          <w:szCs w:val="32"/>
-        </w:rPr>
-        <w:tab/>
-      </w:r>
-      <w:r>
-        <w:rPr>
-          <w:rFonts w:ascii="TH SarabunPSK" w:hAnsi="TH SarabunPSK" w:cs="TH SarabunPSK"/>
-          <w:sz w:val="32"/>
-          <w:szCs w:val="32"/>
-        </w:rPr>
-        <w:t>•</w:t>
-      </w:r>
-      <w:r>
-        <w:rPr>
           <w:rStyle w:val="Heading2Char"/>
         </w:rPr>
-        <w:t>Mock data provide</w:t>
+        <w:t>age.</w:t>
       </w:r>
     </w:p>
     <w:tbl>
@@ -1987,7 +2011,7 @@
 </file>
 
 <file path=customXml/itemProps1.xml><?xml version="1.0" encoding="utf-8"?>
-<ds:datastoreItem xmlns:ds="http://schemas.openxmlformats.org/officeDocument/2006/customXml" ds:itemID="{37570ADF-1CAE-4188-BC3C-F84CA98E341E}">
+<ds:datastoreItem xmlns:ds="http://schemas.openxmlformats.org/officeDocument/2006/customXml" ds:itemID="{99039735-E56E-4ABE-B1C1-C8D1F3159CAA}">
   <ds:schemaRefs>
     <ds:schemaRef ds:uri="http://schemas.openxmlformats.org/officeDocument/2006/bibliography"/>
   </ds:schemaRefs>

</xml_diff>